<commit_message>
Update System Architecture and Fritzing Diagram
Fritzing Diagram Modified and Word document updated.
</commit_message>
<xml_diff>
--- a/IoT Development/System Architecture CA2.docx
+++ b/IoT Development/System Architecture CA2.docx
@@ -857,10 +857,10 @@
           <w14:ligatures w14:val="standardContextual"/>
         </w:rPr>
         <w:drawing>
-          <wp:inline distT="0" distB="0" distL="0" distR="0" wp14:anchorId="3A8B2260" wp14:editId="3803CE77">
-            <wp:extent cx="5731510" cy="2567940"/>
-            <wp:effectExtent l="0" t="0" r="2540" b="3810"/>
-            <wp:docPr id="1570447599" name="Picture 2"/>
+          <wp:inline distT="0" distB="0" distL="0" distR="0" wp14:anchorId="7A76443D" wp14:editId="5FDBA7AB">
+            <wp:extent cx="5731510" cy="3950970"/>
+            <wp:effectExtent l="0" t="0" r="2540" b="0"/>
+            <wp:docPr id="649639966" name="Picture 1"/>
             <wp:cNvGraphicFramePr>
               <a:graphicFrameLocks xmlns:a="http://schemas.openxmlformats.org/drawingml/2006/main" noChangeAspect="1"/>
             </wp:cNvGraphicFramePr>
@@ -868,7 +868,7 @@
               <a:graphicData uri="http://schemas.openxmlformats.org/drawingml/2006/picture">
                 <pic:pic xmlns:pic="http://schemas.openxmlformats.org/drawingml/2006/picture">
                   <pic:nvPicPr>
-                    <pic:cNvPr id="1570447599" name="Picture 1570447599"/>
+                    <pic:cNvPr id="649639966" name="Picture 649639966"/>
                     <pic:cNvPicPr/>
                   </pic:nvPicPr>
                   <pic:blipFill>
@@ -886,7 +886,7 @@
                   <pic:spPr>
                     <a:xfrm>
                       <a:off x="0" y="0"/>
-                      <a:ext cx="5731510" cy="2567940"/>
+                      <a:ext cx="5731510" cy="3950970"/>
                     </a:xfrm>
                     <a:prstGeom prst="rect">
                       <a:avLst/>
@@ -981,7 +981,28 @@
           <w:rStyle w:val="normaltextrun"/>
           <w:lang w:val="en-US"/>
         </w:rPr>
-        <w:t xml:space="preserve"> the connection between the raspberry pi 4 </w:t>
+        <w:t xml:space="preserve"> the connection between the raspberry pi 4</w:t>
+      </w:r>
+      <w:r>
+        <w:rPr>
+          <w:rStyle w:val="normaltextrun"/>
+          <w:lang w:val="en-US"/>
+        </w:rPr>
+        <w:t>,</w:t>
+      </w:r>
+      <w:r>
+        <w:rPr>
+          <w:rStyle w:val="normaltextrun"/>
+          <w:lang w:val="en-US"/>
+        </w:rPr>
+        <w:t xml:space="preserve"> </w:t>
+      </w:r>
+      <w:r>
+        <w:rPr>
+          <w:rStyle w:val="normaltextrun"/>
+          <w:lang w:val="en-US"/>
+        </w:rPr>
+        <w:t xml:space="preserve">card reader RFID, </w:t>
       </w:r>
       <w:r>
         <w:rPr>
@@ -1002,14 +1023,14 @@
           <w:rStyle w:val="normaltextrun"/>
           <w:lang w:val="en-US"/>
         </w:rPr>
-        <w:t xml:space="preserve"> via</w:t>
-      </w:r>
-      <w:r>
-        <w:rPr>
-          <w:rStyle w:val="normaltextrun"/>
-          <w:lang w:val="en-US"/>
-        </w:rPr>
-        <w:t xml:space="preserve"> the Ribbon cable</w:t>
+        <w:t xml:space="preserve"> using wires and a</w:t>
+      </w:r>
+      <w:r>
+        <w:rPr>
+          <w:rStyle w:val="normaltextrun"/>
+          <w:lang w:val="en-US"/>
+        </w:rPr>
+        <w:t xml:space="preserve"> Ribbon cable</w:t>
       </w:r>
       <w:r>
         <w:rPr>
@@ -1086,14 +1107,77 @@
           <w:rStyle w:val="normaltextrun"/>
           <w:lang w:val="en-US"/>
         </w:rPr>
-        <w:t xml:space="preserve"> perform and display the data read from the QRCode)</w:t>
-      </w:r>
-      <w:r>
-        <w:rPr>
-          <w:rStyle w:val="normaltextrun"/>
-          <w:lang w:val="en-US"/>
-        </w:rPr>
-        <w:t xml:space="preserve">.   </w:t>
+        <w:t xml:space="preserve"> perform and display the data read from the QR</w:t>
+      </w:r>
+      <w:r>
+        <w:rPr>
+          <w:rStyle w:val="normaltextrun"/>
+          <w:lang w:val="en-US"/>
+        </w:rPr>
+        <w:t xml:space="preserve"> c</w:t>
+      </w:r>
+      <w:r>
+        <w:rPr>
+          <w:rStyle w:val="normaltextrun"/>
+          <w:lang w:val="en-US"/>
+        </w:rPr>
+        <w:t>ode)</w:t>
+      </w:r>
+      <w:r>
+        <w:rPr>
+          <w:rStyle w:val="normaltextrun"/>
+          <w:lang w:val="en-US"/>
+        </w:rPr>
+        <w:t xml:space="preserve">. When a user taps their card </w:t>
+      </w:r>
+      <w:r>
+        <w:rPr>
+          <w:rStyle w:val="normaltextrun"/>
+          <w:lang w:val="en-US"/>
+        </w:rPr>
+        <w:t>on the card reader,</w:t>
+      </w:r>
+      <w:r>
+        <w:rPr>
+          <w:rStyle w:val="normaltextrun"/>
+          <w:lang w:val="en-US"/>
+        </w:rPr>
+        <w:t xml:space="preserve"> </w:t>
+      </w:r>
+      <w:r>
+        <w:rPr>
+          <w:rStyle w:val="normaltextrun"/>
+          <w:lang w:val="en-US"/>
+        </w:rPr>
+        <w:t xml:space="preserve">and the associated </w:t>
+      </w:r>
+      <w:r>
+        <w:rPr>
+          <w:rStyle w:val="normaltextrun"/>
+          <w:lang w:val="en-US"/>
+        </w:rPr>
+        <w:t>data assign to that card</w:t>
+      </w:r>
+      <w:r>
+        <w:rPr>
+          <w:rStyle w:val="normaltextrun"/>
+          <w:lang w:val="en-US"/>
+        </w:rPr>
+        <w:t xml:space="preserve"> is displayed</w:t>
+      </w:r>
+      <w:r>
+        <w:rPr>
+          <w:rStyle w:val="normaltextrun"/>
+          <w:lang w:val="en-US"/>
+        </w:rPr>
+        <w:t xml:space="preserve">.  </w:t>
+      </w:r>
+      <w:r>
+        <w:rPr>
+          <w:rStyle w:val="normaltextrun"/>
+          <w:lang w:val="en-US"/>
+        </w:rPr>
+        <w:t xml:space="preserve">  </w:t>
       </w:r>
     </w:p>
     <w:p>

</xml_diff>

<commit_message>
Add Care Connect Data Base
Descripted Patients, Doctors, Caregivers tables.
</commit_message>
<xml_diff>
--- a/IoT Development/System Architecture CA2.docx
+++ b/IoT Development/System Architecture CA2.docx
@@ -504,6 +504,9 @@
         </w:numPr>
         <w:spacing w:before="0" w:beforeAutospacing="0" w:after="0" w:afterAutospacing="0"/>
         <w:textAlignment w:val="baseline"/>
+        <w:rPr>
+          <w:rStyle w:val="eop"/>
+        </w:rPr>
       </w:pPr>
       <w:r>
         <w:rPr>
@@ -525,43 +528,40 @@
       <w:pPr>
         <w:pStyle w:val="paragraph"/>
         <w:spacing w:before="0" w:beforeAutospacing="0" w:after="0" w:afterAutospacing="0"/>
-        <w:jc w:val="both"/>
-        <w:textAlignment w:val="baseline"/>
-        <w:rPr>
-          <w:rFonts w:ascii="Segoe UI" w:hAnsi="Segoe UI" w:cs="Segoe UI"/>
-          <w:sz w:val="18"/>
-          <w:szCs w:val="18"/>
-        </w:rPr>
-      </w:pPr>
-      <w:r>
-        <w:rPr>
-          <w:rStyle w:val="wacimagecontainer"/>
-          <w:rFonts w:ascii="Segoe UI" w:hAnsi="Segoe UI" w:cs="Segoe UI"/>
+        <w:ind w:left="720"/>
+        <w:textAlignment w:val="baseline"/>
+        <w:rPr>
+          <w:rStyle w:val="eop"/>
+        </w:rPr>
+      </w:pPr>
+    </w:p>
+    <w:p>
+      <w:pPr>
+        <w:pStyle w:val="paragraph"/>
+        <w:spacing w:before="0" w:beforeAutospacing="0" w:after="0" w:afterAutospacing="0"/>
+        <w:textAlignment w:val="baseline"/>
+        <w:rPr>
+          <w:rStyle w:val="eop"/>
+        </w:rPr>
+      </w:pPr>
+      <w:r>
+        <w:rPr>
           <w:noProof/>
-          <w:sz w:val="18"/>
-          <w:szCs w:val="18"/>
+          <w14:ligatures w14:val="standardContextual"/>
         </w:rPr>
         <w:drawing>
-          <wp:anchor distT="0" distB="0" distL="114300" distR="114300" simplePos="0" relativeHeight="251658240" behindDoc="0" locked="0" layoutInCell="1" allowOverlap="1" wp14:anchorId="4ABD6CBE" wp14:editId="123BD118">
+          <wp:anchor distT="0" distB="0" distL="114300" distR="114300" simplePos="0" relativeHeight="251658240" behindDoc="0" locked="0" layoutInCell="1" allowOverlap="1" wp14:anchorId="5951831F" wp14:editId="68CF5325">
             <wp:simplePos x="0" y="0"/>
-            <wp:positionH relativeFrom="margin">
-              <wp:posOffset>-508000</wp:posOffset>
+            <wp:positionH relativeFrom="column">
+              <wp:posOffset>-336550</wp:posOffset>
             </wp:positionH>
             <wp:positionV relativeFrom="paragraph">
-              <wp:posOffset>269240</wp:posOffset>
+              <wp:posOffset>142874</wp:posOffset>
             </wp:positionV>
-            <wp:extent cx="6686550" cy="4755515"/>
-            <wp:effectExtent l="0" t="0" r="0" b="6985"/>
-            <wp:wrapThrough wrapText="bothSides">
-              <wp:wrapPolygon edited="0">
-                <wp:start x="0" y="0"/>
-                <wp:lineTo x="0" y="21545"/>
-                <wp:lineTo x="21538" y="21545"/>
-                <wp:lineTo x="21538" y="0"/>
-                <wp:lineTo x="0" y="0"/>
-              </wp:wrapPolygon>
-            </wp:wrapThrough>
-            <wp:docPr id="1426004427" name="Picture 1"/>
+            <wp:extent cx="6413500" cy="4661263"/>
+            <wp:effectExtent l="0" t="0" r="6350" b="6350"/>
+            <wp:wrapNone/>
+            <wp:docPr id="533241172" name="Picture 2"/>
             <wp:cNvGraphicFramePr>
               <a:graphicFrameLocks xmlns:a="http://schemas.openxmlformats.org/drawingml/2006/main" noChangeAspect="1"/>
             </wp:cNvGraphicFramePr>
@@ -569,36 +569,29 @@
               <a:graphicData uri="http://schemas.openxmlformats.org/drawingml/2006/picture">
                 <pic:pic xmlns:pic="http://schemas.openxmlformats.org/drawingml/2006/picture">
                   <pic:nvPicPr>
-                    <pic:cNvPr id="0" name="Picture 2"/>
-                    <pic:cNvPicPr>
-                      <a:picLocks noChangeAspect="1" noChangeArrowheads="1"/>
-                    </pic:cNvPicPr>
+                    <pic:cNvPr id="533241172" name="Picture 533241172"/>
+                    <pic:cNvPicPr/>
                   </pic:nvPicPr>
                   <pic:blipFill>
-                    <a:blip r:embed="rId6" cstate="print">
+                    <a:blip r:embed="rId6">
                       <a:extLst>
                         <a:ext uri="{28A0092B-C50C-407E-A947-70E740481C1C}">
                           <a14:useLocalDpi xmlns:a14="http://schemas.microsoft.com/office/drawing/2010/main" val="0"/>
                         </a:ext>
                       </a:extLst>
                     </a:blip>
-                    <a:srcRect/>
                     <a:stretch>
                       <a:fillRect/>
                     </a:stretch>
                   </pic:blipFill>
-                  <pic:spPr bwMode="auto">
+                  <pic:spPr>
                     <a:xfrm>
                       <a:off x="0" y="0"/>
-                      <a:ext cx="6686550" cy="4755515"/>
+                      <a:ext cx="6422229" cy="4667607"/>
                     </a:xfrm>
                     <a:prstGeom prst="rect">
                       <a:avLst/>
                     </a:prstGeom>
-                    <a:noFill/>
-                    <a:ln>
-                      <a:noFill/>
-                    </a:ln>
                   </pic:spPr>
                 </pic:pic>
               </a:graphicData>
@@ -612,6 +605,64 @@
           </wp:anchor>
         </w:drawing>
       </w:r>
+    </w:p>
+    <w:p>
+      <w:pPr>
+        <w:pStyle w:val="paragraph"/>
+        <w:spacing w:before="0" w:beforeAutospacing="0" w:after="0" w:afterAutospacing="0"/>
+        <w:textAlignment w:val="baseline"/>
+        <w:rPr>
+          <w:rStyle w:val="eop"/>
+        </w:rPr>
+      </w:pPr>
+    </w:p>
+    <w:p>
+      <w:pPr>
+        <w:pStyle w:val="paragraph"/>
+        <w:spacing w:before="0" w:beforeAutospacing="0" w:after="0" w:afterAutospacing="0"/>
+        <w:textAlignment w:val="baseline"/>
+        <w:rPr>
+          <w:rStyle w:val="eop"/>
+        </w:rPr>
+      </w:pPr>
+    </w:p>
+    <w:p>
+      <w:pPr>
+        <w:pStyle w:val="paragraph"/>
+        <w:spacing w:before="0" w:beforeAutospacing="0" w:after="0" w:afterAutospacing="0"/>
+        <w:textAlignment w:val="baseline"/>
+        <w:rPr>
+          <w:rStyle w:val="eop"/>
+        </w:rPr>
+      </w:pPr>
+    </w:p>
+    <w:p>
+      <w:pPr>
+        <w:pStyle w:val="paragraph"/>
+        <w:spacing w:before="0" w:beforeAutospacing="0" w:after="0" w:afterAutospacing="0"/>
+        <w:textAlignment w:val="baseline"/>
+        <w:rPr>
+          <w:rStyle w:val="eop"/>
+        </w:rPr>
+      </w:pPr>
+    </w:p>
+    <w:p>
+      <w:pPr>
+        <w:pStyle w:val="paragraph"/>
+        <w:spacing w:before="0" w:beforeAutospacing="0" w:after="0" w:afterAutospacing="0"/>
+        <w:textAlignment w:val="baseline"/>
+      </w:pPr>
+    </w:p>
+    <w:p>
+      <w:pPr>
+        <w:pStyle w:val="paragraph"/>
+        <w:spacing w:before="0" w:beforeAutospacing="0" w:after="0" w:afterAutospacing="0"/>
+        <w:jc w:val="both"/>
+        <w:textAlignment w:val="baseline"/>
+        <w:rPr>
+          <w:rStyle w:val="eop"/>
+        </w:rPr>
+      </w:pPr>
       <w:r>
         <w:rPr>
           <w:rStyle w:val="eop"/>
@@ -623,7 +674,237 @@
       <w:pPr>
         <w:pStyle w:val="paragraph"/>
         <w:spacing w:before="0" w:beforeAutospacing="0" w:after="0" w:afterAutospacing="0"/>
-        <w:ind w:left="-1155"/>
+        <w:jc w:val="both"/>
+        <w:textAlignment w:val="baseline"/>
+        <w:rPr>
+          <w:rStyle w:val="eop"/>
+        </w:rPr>
+      </w:pPr>
+    </w:p>
+    <w:p>
+      <w:pPr>
+        <w:pStyle w:val="paragraph"/>
+        <w:spacing w:before="0" w:beforeAutospacing="0" w:after="0" w:afterAutospacing="0"/>
+        <w:jc w:val="both"/>
+        <w:textAlignment w:val="baseline"/>
+        <w:rPr>
+          <w:rStyle w:val="eop"/>
+        </w:rPr>
+      </w:pPr>
+    </w:p>
+    <w:p>
+      <w:pPr>
+        <w:pStyle w:val="paragraph"/>
+        <w:spacing w:before="0" w:beforeAutospacing="0" w:after="0" w:afterAutospacing="0"/>
+        <w:jc w:val="both"/>
+        <w:textAlignment w:val="baseline"/>
+        <w:rPr>
+          <w:rStyle w:val="eop"/>
+        </w:rPr>
+      </w:pPr>
+    </w:p>
+    <w:p>
+      <w:pPr>
+        <w:pStyle w:val="paragraph"/>
+        <w:spacing w:before="0" w:beforeAutospacing="0" w:after="0" w:afterAutospacing="0"/>
+        <w:jc w:val="both"/>
+        <w:textAlignment w:val="baseline"/>
+        <w:rPr>
+          <w:rStyle w:val="eop"/>
+        </w:rPr>
+      </w:pPr>
+    </w:p>
+    <w:p>
+      <w:pPr>
+        <w:pStyle w:val="paragraph"/>
+        <w:spacing w:before="0" w:beforeAutospacing="0" w:after="0" w:afterAutospacing="0"/>
+        <w:jc w:val="both"/>
+        <w:textAlignment w:val="baseline"/>
+        <w:rPr>
+          <w:rStyle w:val="eop"/>
+        </w:rPr>
+      </w:pPr>
+    </w:p>
+    <w:p>
+      <w:pPr>
+        <w:pStyle w:val="paragraph"/>
+        <w:spacing w:before="0" w:beforeAutospacing="0" w:after="0" w:afterAutospacing="0"/>
+        <w:jc w:val="both"/>
+        <w:textAlignment w:val="baseline"/>
+        <w:rPr>
+          <w:rStyle w:val="eop"/>
+        </w:rPr>
+      </w:pPr>
+    </w:p>
+    <w:p>
+      <w:pPr>
+        <w:pStyle w:val="paragraph"/>
+        <w:spacing w:before="0" w:beforeAutospacing="0" w:after="0" w:afterAutospacing="0"/>
+        <w:jc w:val="both"/>
+        <w:textAlignment w:val="baseline"/>
+        <w:rPr>
+          <w:rStyle w:val="eop"/>
+        </w:rPr>
+      </w:pPr>
+    </w:p>
+    <w:p>
+      <w:pPr>
+        <w:pStyle w:val="paragraph"/>
+        <w:spacing w:before="0" w:beforeAutospacing="0" w:after="0" w:afterAutospacing="0"/>
+        <w:jc w:val="both"/>
+        <w:textAlignment w:val="baseline"/>
+        <w:rPr>
+          <w:rStyle w:val="eop"/>
+        </w:rPr>
+      </w:pPr>
+    </w:p>
+    <w:p>
+      <w:pPr>
+        <w:pStyle w:val="paragraph"/>
+        <w:spacing w:before="0" w:beforeAutospacing="0" w:after="0" w:afterAutospacing="0"/>
+        <w:jc w:val="both"/>
+        <w:textAlignment w:val="baseline"/>
+        <w:rPr>
+          <w:rStyle w:val="eop"/>
+        </w:rPr>
+      </w:pPr>
+    </w:p>
+    <w:p>
+      <w:pPr>
+        <w:pStyle w:val="paragraph"/>
+        <w:spacing w:before="0" w:beforeAutospacing="0" w:after="0" w:afterAutospacing="0"/>
+        <w:jc w:val="both"/>
+        <w:textAlignment w:val="baseline"/>
+        <w:rPr>
+          <w:rStyle w:val="eop"/>
+        </w:rPr>
+      </w:pPr>
+    </w:p>
+    <w:p>
+      <w:pPr>
+        <w:pStyle w:val="paragraph"/>
+        <w:spacing w:before="0" w:beforeAutospacing="0" w:after="0" w:afterAutospacing="0"/>
+        <w:jc w:val="both"/>
+        <w:textAlignment w:val="baseline"/>
+        <w:rPr>
+          <w:rStyle w:val="eop"/>
+        </w:rPr>
+      </w:pPr>
+    </w:p>
+    <w:p>
+      <w:pPr>
+        <w:pStyle w:val="paragraph"/>
+        <w:spacing w:before="0" w:beforeAutospacing="0" w:after="0" w:afterAutospacing="0"/>
+        <w:jc w:val="both"/>
+        <w:textAlignment w:val="baseline"/>
+        <w:rPr>
+          <w:rStyle w:val="eop"/>
+        </w:rPr>
+      </w:pPr>
+    </w:p>
+    <w:p>
+      <w:pPr>
+        <w:pStyle w:val="paragraph"/>
+        <w:spacing w:before="0" w:beforeAutospacing="0" w:after="0" w:afterAutospacing="0"/>
+        <w:jc w:val="both"/>
+        <w:textAlignment w:val="baseline"/>
+        <w:rPr>
+          <w:rStyle w:val="eop"/>
+        </w:rPr>
+      </w:pPr>
+    </w:p>
+    <w:p>
+      <w:pPr>
+        <w:pStyle w:val="paragraph"/>
+        <w:spacing w:before="0" w:beforeAutospacing="0" w:after="0" w:afterAutospacing="0"/>
+        <w:jc w:val="both"/>
+        <w:textAlignment w:val="baseline"/>
+        <w:rPr>
+          <w:rStyle w:val="eop"/>
+        </w:rPr>
+      </w:pPr>
+    </w:p>
+    <w:p>
+      <w:pPr>
+        <w:pStyle w:val="paragraph"/>
+        <w:spacing w:before="0" w:beforeAutospacing="0" w:after="0" w:afterAutospacing="0"/>
+        <w:jc w:val="both"/>
+        <w:textAlignment w:val="baseline"/>
+        <w:rPr>
+          <w:rStyle w:val="eop"/>
+        </w:rPr>
+      </w:pPr>
+    </w:p>
+    <w:p>
+      <w:pPr>
+        <w:pStyle w:val="paragraph"/>
+        <w:spacing w:before="0" w:beforeAutospacing="0" w:after="0" w:afterAutospacing="0"/>
+        <w:jc w:val="both"/>
+        <w:textAlignment w:val="baseline"/>
+        <w:rPr>
+          <w:rStyle w:val="eop"/>
+        </w:rPr>
+      </w:pPr>
+    </w:p>
+    <w:p>
+      <w:pPr>
+        <w:pStyle w:val="paragraph"/>
+        <w:spacing w:before="0" w:beforeAutospacing="0" w:after="0" w:afterAutospacing="0"/>
+        <w:jc w:val="both"/>
+        <w:textAlignment w:val="baseline"/>
+        <w:rPr>
+          <w:rStyle w:val="eop"/>
+        </w:rPr>
+      </w:pPr>
+    </w:p>
+    <w:p>
+      <w:pPr>
+        <w:pStyle w:val="paragraph"/>
+        <w:spacing w:before="0" w:beforeAutospacing="0" w:after="0" w:afterAutospacing="0"/>
+        <w:jc w:val="both"/>
+        <w:textAlignment w:val="baseline"/>
+        <w:rPr>
+          <w:rStyle w:val="eop"/>
+        </w:rPr>
+      </w:pPr>
+    </w:p>
+    <w:p>
+      <w:pPr>
+        <w:pStyle w:val="paragraph"/>
+        <w:spacing w:before="0" w:beforeAutospacing="0" w:after="0" w:afterAutospacing="0"/>
+        <w:jc w:val="both"/>
+        <w:textAlignment w:val="baseline"/>
+        <w:rPr>
+          <w:rStyle w:val="eop"/>
+        </w:rPr>
+      </w:pPr>
+    </w:p>
+    <w:p>
+      <w:pPr>
+        <w:pStyle w:val="paragraph"/>
+        <w:spacing w:before="0" w:beforeAutospacing="0" w:after="0" w:afterAutospacing="0"/>
+        <w:jc w:val="both"/>
+        <w:textAlignment w:val="baseline"/>
+        <w:rPr>
+          <w:rStyle w:val="eop"/>
+        </w:rPr>
+      </w:pPr>
+    </w:p>
+    <w:p>
+      <w:pPr>
+        <w:pStyle w:val="paragraph"/>
+        <w:spacing w:before="0" w:beforeAutospacing="0" w:after="0" w:afterAutospacing="0"/>
+        <w:jc w:val="both"/>
+        <w:textAlignment w:val="baseline"/>
+        <w:rPr>
+          <w:rStyle w:val="eop"/>
+        </w:rPr>
+      </w:pPr>
+    </w:p>
+    <w:p>
+      <w:pPr>
+        <w:pStyle w:val="paragraph"/>
+        <w:spacing w:before="0" w:beforeAutospacing="0" w:after="0" w:afterAutospacing="0"/>
         <w:jc w:val="both"/>
         <w:textAlignment w:val="baseline"/>
         <w:rPr>
@@ -637,6 +918,20 @@
       <w:pPr>
         <w:pStyle w:val="paragraph"/>
         <w:spacing w:before="0" w:beforeAutospacing="0" w:after="0" w:afterAutospacing="0"/>
+        <w:ind w:left="-1155"/>
+        <w:jc w:val="both"/>
+        <w:textAlignment w:val="baseline"/>
+        <w:rPr>
+          <w:rFonts w:ascii="Segoe UI" w:hAnsi="Segoe UI" w:cs="Segoe UI"/>
+          <w:sz w:val="18"/>
+          <w:szCs w:val="18"/>
+        </w:rPr>
+      </w:pPr>
+    </w:p>
+    <w:p>
+      <w:pPr>
+        <w:pStyle w:val="paragraph"/>
+        <w:spacing w:before="0" w:beforeAutospacing="0" w:after="0" w:afterAutospacing="0"/>
         <w:jc w:val="both"/>
         <w:textAlignment w:val="baseline"/>
         <w:rPr>
@@ -663,17 +958,6 @@
         </w:rPr>
         <w:t> </w:t>
       </w:r>
-    </w:p>
-    <w:p>
-      <w:pPr>
-        <w:pStyle w:val="paragraph"/>
-        <w:spacing w:before="0" w:beforeAutospacing="0" w:after="0" w:afterAutospacing="0"/>
-        <w:jc w:val="both"/>
-        <w:textAlignment w:val="baseline"/>
-        <w:rPr>
-          <w:rStyle w:val="eop"/>
-        </w:rPr>
-      </w:pPr>
     </w:p>
     <w:p>
       <w:pPr>
@@ -805,7 +1089,6 @@
           <w:bCs/>
           <w:lang w:val="en-US"/>
         </w:rPr>
-        <w:lastRenderedPageBreak/>
         <w:t>Fritzing Diagram:</w:t>
       </w:r>
     </w:p>
@@ -1222,6 +1505,19 @@
     <w:p>
       <w:pPr>
         <w:pStyle w:val="paragraph"/>
+        <w:spacing w:before="0" w:beforeAutospacing="0" w:after="0" w:afterAutospacing="0"/>
+        <w:jc w:val="both"/>
+        <w:textAlignment w:val="baseline"/>
+        <w:rPr>
+          <w:rFonts w:ascii="Segoe UI" w:hAnsi="Segoe UI" w:cs="Segoe UI"/>
+          <w:sz w:val="18"/>
+          <w:szCs w:val="18"/>
+        </w:rPr>
+      </w:pPr>
+    </w:p>
+    <w:p>
+      <w:pPr>
+        <w:pStyle w:val="paragraph"/>
         <w:numPr>
           <w:ilvl w:val="0"/>
           <w:numId w:val="6"/>
@@ -1376,6 +1672,56 @@
     <w:p>
       <w:pPr>
         <w:pStyle w:val="paragraph"/>
+        <w:spacing w:before="0" w:beforeAutospacing="0" w:after="0" w:afterAutospacing="0"/>
+        <w:textAlignment w:val="baseline"/>
+        <w:rPr>
+          <w:rStyle w:val="eop"/>
+        </w:rPr>
+      </w:pPr>
+    </w:p>
+    <w:p>
+      <w:pPr>
+        <w:pStyle w:val="paragraph"/>
+        <w:spacing w:before="0" w:beforeAutospacing="0" w:after="0" w:afterAutospacing="0"/>
+        <w:textAlignment w:val="baseline"/>
+        <w:rPr>
+          <w:rStyle w:val="eop"/>
+        </w:rPr>
+      </w:pPr>
+    </w:p>
+    <w:p>
+      <w:pPr>
+        <w:pStyle w:val="paragraph"/>
+        <w:spacing w:before="0" w:beforeAutospacing="0" w:after="0" w:afterAutospacing="0"/>
+        <w:textAlignment w:val="baseline"/>
+        <w:rPr>
+          <w:rStyle w:val="eop"/>
+        </w:rPr>
+      </w:pPr>
+    </w:p>
+    <w:p>
+      <w:pPr>
+        <w:pStyle w:val="paragraph"/>
+        <w:spacing w:before="0" w:beforeAutospacing="0" w:after="0" w:afterAutospacing="0"/>
+        <w:textAlignment w:val="baseline"/>
+        <w:rPr>
+          <w:rStyle w:val="eop"/>
+        </w:rPr>
+      </w:pPr>
+    </w:p>
+    <w:p>
+      <w:pPr>
+        <w:pStyle w:val="paragraph"/>
+        <w:spacing w:before="0" w:beforeAutospacing="0" w:after="0" w:afterAutospacing="0"/>
+        <w:textAlignment w:val="baseline"/>
+        <w:rPr>
+          <w:rStyle w:val="eop"/>
+        </w:rPr>
+      </w:pPr>
+    </w:p>
+    <w:p>
+      <w:pPr>
+        <w:pStyle w:val="paragraph"/>
         <w:numPr>
           <w:ilvl w:val="0"/>
           <w:numId w:val="6"/>
@@ -1390,6 +1736,7 @@
           <w:bCs/>
           <w:lang w:val="en-US"/>
         </w:rPr>
+        <w:lastRenderedPageBreak/>
         <w:t>Secure the application</w:t>
       </w:r>
       <w:r>

</xml_diff>

<commit_message>
Define QRcode generator function
Generate unique QRcode
</commit_message>
<xml_diff>
--- a/IoT Development/System Architecture CA2.docx
+++ b/IoT Development/System Architecture CA2.docx
@@ -1599,135 +1599,15 @@
     <w:p>
       <w:pPr>
         <w:pStyle w:val="paragraph"/>
-        <w:spacing w:before="0" w:beforeAutospacing="0" w:after="0" w:afterAutospacing="0"/>
-        <w:textAlignment w:val="baseline"/>
-        <w:rPr>
-          <w:rStyle w:val="eop"/>
-        </w:rPr>
-      </w:pPr>
-    </w:p>
-    <w:p>
-      <w:pPr>
-        <w:pStyle w:val="paragraph"/>
-        <w:spacing w:before="0" w:beforeAutospacing="0" w:after="0" w:afterAutospacing="0"/>
-        <w:textAlignment w:val="baseline"/>
-        <w:rPr>
-          <w:rFonts w:ascii="Segoe UI" w:hAnsi="Segoe UI" w:cs="Segoe UI"/>
-          <w:sz w:val="18"/>
-          <w:szCs w:val="18"/>
-        </w:rPr>
-      </w:pPr>
-      <w:r>
-        <w:rPr>
-          <w:rStyle w:val="normaltextrun"/>
-          <w:lang w:val="en-US"/>
-        </w:rPr>
-        <w:t>Section 2, 3 and 4 are specifically deployed on the server side, using AWS, raspberry pi 4</w:t>
-      </w:r>
-      <w:r>
-        <w:rPr>
-          <w:rStyle w:val="normaltextrun"/>
-          <w:lang w:val="en-US"/>
-        </w:rPr>
-        <w:t>.</w:t>
-      </w:r>
-      <w:r>
-        <w:rPr>
-          <w:rStyle w:val="normaltextrun"/>
-          <w:lang w:val="en-US"/>
-        </w:rPr>
-        <w:t xml:space="preserve"> </w:t>
-      </w:r>
-      <w:r>
-        <w:rPr>
-          <w:rStyle w:val="normaltextrun"/>
-          <w:lang w:val="en-US"/>
-        </w:rPr>
-        <w:t>E</w:t>
-      </w:r>
-      <w:r>
-        <w:rPr>
-          <w:rStyle w:val="normaltextrun"/>
-          <w:lang w:val="en-US"/>
-        </w:rPr>
-        <w:t>vidence of the development is available on GitHub.</w:t>
-      </w:r>
-      <w:r>
-        <w:rPr>
-          <w:rStyle w:val="eop"/>
-        </w:rPr>
-        <w:t> </w:t>
-      </w:r>
-    </w:p>
-    <w:p>
-      <w:pPr>
-        <w:pStyle w:val="paragraph"/>
-        <w:spacing w:before="0" w:beforeAutospacing="0" w:after="0" w:afterAutospacing="0"/>
-        <w:textAlignment w:val="baseline"/>
-        <w:rPr>
-          <w:rStyle w:val="eop"/>
-        </w:rPr>
-      </w:pPr>
-    </w:p>
-    <w:p>
-      <w:pPr>
-        <w:pStyle w:val="paragraph"/>
-        <w:spacing w:before="0" w:beforeAutospacing="0" w:after="0" w:afterAutospacing="0"/>
-        <w:textAlignment w:val="baseline"/>
-        <w:rPr>
-          <w:rStyle w:val="eop"/>
-        </w:rPr>
-      </w:pPr>
-    </w:p>
-    <w:p>
-      <w:pPr>
-        <w:pStyle w:val="paragraph"/>
-        <w:spacing w:before="0" w:beforeAutospacing="0" w:after="0" w:afterAutospacing="0"/>
-        <w:textAlignment w:val="baseline"/>
-        <w:rPr>
-          <w:rStyle w:val="eop"/>
-        </w:rPr>
-      </w:pPr>
-    </w:p>
-    <w:p>
-      <w:pPr>
-        <w:pStyle w:val="paragraph"/>
-        <w:spacing w:before="0" w:beforeAutospacing="0" w:after="0" w:afterAutospacing="0"/>
-        <w:textAlignment w:val="baseline"/>
-        <w:rPr>
-          <w:rStyle w:val="eop"/>
-        </w:rPr>
-      </w:pPr>
-    </w:p>
-    <w:p>
-      <w:pPr>
-        <w:pStyle w:val="paragraph"/>
-        <w:spacing w:before="0" w:beforeAutospacing="0" w:after="0" w:afterAutospacing="0"/>
-        <w:textAlignment w:val="baseline"/>
-        <w:rPr>
-          <w:rStyle w:val="eop"/>
-        </w:rPr>
-      </w:pPr>
-    </w:p>
-    <w:p>
-      <w:pPr>
-        <w:pStyle w:val="paragraph"/>
-        <w:spacing w:before="0" w:beforeAutospacing="0" w:after="0" w:afterAutospacing="0"/>
-        <w:textAlignment w:val="baseline"/>
-        <w:rPr>
-          <w:rStyle w:val="eop"/>
-        </w:rPr>
-      </w:pPr>
-    </w:p>
-    <w:p>
-      <w:pPr>
-        <w:pStyle w:val="paragraph"/>
         <w:numPr>
           <w:ilvl w:val="0"/>
           <w:numId w:val="6"/>
         </w:numPr>
         <w:spacing w:before="0" w:beforeAutospacing="0" w:after="0" w:afterAutospacing="0"/>
         <w:textAlignment w:val="baseline"/>
+        <w:rPr>
+          <w:rStyle w:val="eop"/>
+        </w:rPr>
       </w:pPr>
       <w:r>
         <w:rPr>
@@ -1736,7 +1616,6 @@
           <w:bCs/>
           <w:lang w:val="en-US"/>
         </w:rPr>
-        <w:lastRenderedPageBreak/>
         <w:t>Secure the application</w:t>
       </w:r>
       <w:r>
@@ -1745,6 +1624,16 @@
         </w:rPr>
         <w:t> </w:t>
       </w:r>
+    </w:p>
+    <w:p>
+      <w:pPr>
+        <w:pStyle w:val="paragraph"/>
+        <w:spacing w:before="0" w:beforeAutospacing="0" w:after="0" w:afterAutospacing="0"/>
+        <w:textAlignment w:val="baseline"/>
+        <w:rPr>
+          <w:rStyle w:val="eop"/>
+        </w:rPr>
+      </w:pPr>
     </w:p>
     <w:p>
       <w:pPr>
@@ -1759,10 +1648,93 @@
       </w:pPr>
       <w:r>
         <w:rPr>
+          <w:rStyle w:val="normaltextrun"/>
+          <w:lang w:val="en-US"/>
+        </w:rPr>
+        <w:t>Section 2, 3</w:t>
+      </w:r>
+      <w:r>
+        <w:rPr>
+          <w:rStyle w:val="normaltextrun"/>
+          <w:lang w:val="en-US"/>
+        </w:rPr>
+        <w:t>,</w:t>
+      </w:r>
+      <w:r>
+        <w:rPr>
+          <w:rStyle w:val="normaltextrun"/>
+          <w:lang w:val="en-US"/>
+        </w:rPr>
+        <w:t xml:space="preserve"> 4 </w:t>
+      </w:r>
+      <w:r>
+        <w:rPr>
+          <w:rStyle w:val="normaltextrun"/>
+          <w:lang w:val="en-US"/>
+        </w:rPr>
+        <w:t xml:space="preserve">and 5 </w:t>
+      </w:r>
+      <w:r>
+        <w:rPr>
+          <w:rStyle w:val="normaltextrun"/>
+          <w:lang w:val="en-US"/>
+        </w:rPr>
+        <w:t>are specifically deployed on the server side, using AWS, raspberry pi 4</w:t>
+      </w:r>
+      <w:r>
+        <w:rPr>
+          <w:rStyle w:val="normaltextrun"/>
+          <w:lang w:val="en-US"/>
+        </w:rPr>
+        <w:t>.</w:t>
+      </w:r>
+      <w:r>
+        <w:rPr>
+          <w:rStyle w:val="normaltextrun"/>
+          <w:lang w:val="en-US"/>
+        </w:rPr>
+        <w:t xml:space="preserve"> </w:t>
+      </w:r>
+      <w:r>
+        <w:rPr>
+          <w:rStyle w:val="normaltextrun"/>
+          <w:lang w:val="en-US"/>
+        </w:rPr>
+        <w:t>E</w:t>
+      </w:r>
+      <w:r>
+        <w:rPr>
+          <w:rStyle w:val="normaltextrun"/>
+          <w:lang w:val="en-US"/>
+        </w:rPr>
+        <w:t>vidence of the development is available on GitHub.</w:t>
+      </w:r>
+      <w:r>
+        <w:rPr>
           <w:rStyle w:val="eop"/>
         </w:rPr>
         <w:t> </w:t>
       </w:r>
+    </w:p>
+    <w:p>
+      <w:pPr>
+        <w:pStyle w:val="paragraph"/>
+        <w:spacing w:before="0" w:beforeAutospacing="0" w:after="0" w:afterAutospacing="0"/>
+        <w:textAlignment w:val="baseline"/>
+        <w:rPr>
+          <w:rStyle w:val="eop"/>
+        </w:rPr>
+      </w:pPr>
+    </w:p>
+    <w:p>
+      <w:pPr>
+        <w:pStyle w:val="paragraph"/>
+        <w:spacing w:before="0" w:beforeAutospacing="0" w:after="0" w:afterAutospacing="0"/>
+        <w:textAlignment w:val="baseline"/>
+        <w:rPr>
+          <w:rStyle w:val="eop"/>
+        </w:rPr>
+      </w:pPr>
     </w:p>
     <w:p>
       <w:pPr>

</xml_diff>